<commit_message>
detects whether Linux or Windows
</commit_message>
<xml_diff>
--- a/Commands.docx
+++ b/Commands.docx
@@ -6,11 +6,9 @@
       <w:pPr>
         <w:pStyle w:val="Heading1"/>
       </w:pPr>
-      <w:proofErr w:type="gramStart"/>
       <w:r>
         <w:t>Command  :</w:t>
       </w:r>
-      <w:proofErr w:type="gramEnd"/>
       <w:r>
         <w:tab/>
       </w:r>
@@ -25,11 +23,9 @@
       <w:pPr>
         <w:pStyle w:val="Heading2"/>
       </w:pPr>
-      <w:proofErr w:type="gramStart"/>
       <w:r>
         <w:t>Target :</w:t>
       </w:r>
-      <w:proofErr w:type="gramEnd"/>
       <w:r>
         <w:tab/>
       </w:r>
@@ -56,7 +52,6 @@
           <w:tab w:val="left" w:pos="6175"/>
         </w:tabs>
       </w:pPr>
-      <w:proofErr w:type="gramStart"/>
       <w:r>
         <w:rPr>
           <w:rStyle w:val="Heading2Char"/>
@@ -66,7 +61,6 @@
       <w:r>
         <w:t xml:space="preserve"> :</w:t>
       </w:r>
-      <w:proofErr w:type="gramEnd"/>
       <w:r>
         <w:tab/>
       </w:r>
@@ -82,16 +76,11 @@
         <w:pStyle w:val="Heading2"/>
       </w:pPr>
       <w:r>
-        <w:t xml:space="preserve">Command </w:t>
-      </w:r>
-      <w:proofErr w:type="gramStart"/>
-      <w:r>
-        <w:t>format</w:t>
+        <w:t>Command format</w:t>
       </w:r>
       <w:r>
         <w:t xml:space="preserve"> :</w:t>
       </w:r>
-      <w:proofErr w:type="gramEnd"/>
     </w:p>
     <w:tbl>
       <w:tblPr>
@@ -409,7 +398,6 @@
       <w:pPr>
         <w:pStyle w:val="Heading2"/>
       </w:pPr>
-      <w:proofErr w:type="gramStart"/>
       <w:r>
         <w:rPr>
           <w:rStyle w:val="Heading2Char"/>
@@ -419,28 +407,19 @@
       <w:r>
         <w:t xml:space="preserve"> :</w:t>
       </w:r>
-      <w:proofErr w:type="gramEnd"/>
     </w:p>
     <w:p>
       <w:pPr>
         <w:pStyle w:val="Heading3"/>
       </w:pPr>
       <w:r>
-        <w:t>P</w:t>
-      </w:r>
-      <w:proofErr w:type="gramStart"/>
-      <w:r>
-        <w:t>1</w:t>
+        <w:t>P1</w:t>
       </w:r>
       <w:r>
         <w:t xml:space="preserve">  </w:t>
       </w:r>
       <w:r>
-        <w:t>Define</w:t>
-      </w:r>
-      <w:proofErr w:type="gramEnd"/>
-      <w:r>
-        <w:t xml:space="preserve"> source task of command</w:t>
+        <w:t>Define source task of command</w:t>
       </w:r>
     </w:p>
     <w:p>
@@ -480,23 +459,7 @@
           <w:sz w:val="24"/>
           <w:szCs w:val="24"/>
         </w:rPr>
-        <w:t xml:space="preserve">Software not implemented as </w:t>
-      </w:r>
-      <w:proofErr w:type="gramStart"/>
-      <w:r>
-        <w:rPr>
-          <w:sz w:val="24"/>
-          <w:szCs w:val="24"/>
-        </w:rPr>
-        <w:t>yet,</w:t>
-      </w:r>
-      <w:proofErr w:type="gramEnd"/>
-      <w:r>
-        <w:rPr>
-          <w:sz w:val="24"/>
-          <w:szCs w:val="24"/>
-        </w:rPr>
-        <w:t xml:space="preserve"> therefore use any value from 0-&gt;63</w:t>
+        <w:t>Software not implemented as yet, therefore use any value from 0-&gt;63</w:t>
       </w:r>
     </w:p>
     <w:p>
@@ -504,15 +467,7 @@
         <w:pStyle w:val="Heading3"/>
       </w:pPr>
       <w:r>
-        <w:t xml:space="preserve">P2 Command that can be executed by </w:t>
-      </w:r>
-      <w:proofErr w:type="gramStart"/>
-      <w:r>
-        <w:t>the  RP</w:t>
-      </w:r>
-      <w:proofErr w:type="gramEnd"/>
-      <w:r>
-        <w:t>2040 microcontroller</w:t>
+        <w:t>P2 Command that can be executed by the  RP2040 microcontroller</w:t>
       </w:r>
     </w:p>
     <w:p>
@@ -532,17 +487,8 @@
           <w:sz w:val="24"/>
           <w:szCs w:val="24"/>
         </w:rPr>
-        <w:t xml:space="preserve">Command </w:t>
-      </w:r>
-      <w:proofErr w:type="gramStart"/>
-      <w:r>
-        <w:rPr>
-          <w:sz w:val="24"/>
-          <w:szCs w:val="24"/>
-        </w:rPr>
-        <w:t>list</w:t>
-      </w:r>
-      <w:proofErr w:type="gramEnd"/>
+        <w:t>Command list</w:t>
+      </w:r>
     </w:p>
     <w:tbl>
       <w:tblPr>
@@ -1053,23 +999,7 @@
                 <w:sz w:val="24"/>
                 <w:szCs w:val="24"/>
               </w:rPr>
-              <w:t xml:space="preserve">Delay </w:t>
-            </w:r>
-            <w:proofErr w:type="gramStart"/>
-            <w:r>
-              <w:rPr>
-                <w:sz w:val="24"/>
-                <w:szCs w:val="24"/>
-              </w:rPr>
-              <w:t>a number of</w:t>
-            </w:r>
-            <w:proofErr w:type="gramEnd"/>
-            <w:r>
-              <w:rPr>
-                <w:sz w:val="24"/>
-                <w:szCs w:val="24"/>
-              </w:rPr>
-              <w:t xml:space="preserve"> milliseconds</w:t>
+              <w:t>Delay a number of milliseconds</w:t>
             </w:r>
           </w:p>
         </w:tc>
@@ -1271,15 +1201,7 @@
       </w:pPr>
       <w:r>
         <w:lastRenderedPageBreak/>
-        <w:t>P</w:t>
-      </w:r>
-      <w:proofErr w:type="gramStart"/>
-      <w:r>
-        <w:t>3  Motor</w:t>
-      </w:r>
-      <w:proofErr w:type="gramEnd"/>
-      <w:r>
-        <w:t xml:space="preserve"> code</w:t>
+        <w:t>P3  Motor code</w:t>
       </w:r>
     </w:p>
     <w:p>
@@ -1305,14 +1227,14 @@
     <w:tbl>
       <w:tblPr>
         <w:tblStyle w:val="TableGrid"/>
-        <w:tblW w:w="0" w:type="auto"/>
+        <w:tblW w:w="9067" w:type="dxa"/>
         <w:tblLook w:val="04A0" w:firstRow="1" w:lastRow="0" w:firstColumn="1" w:lastColumn="0" w:noHBand="0" w:noVBand="1"/>
       </w:tblPr>
       <w:tblGrid>
         <w:gridCol w:w="2254"/>
         <w:gridCol w:w="904"/>
         <w:gridCol w:w="2003"/>
-        <w:gridCol w:w="3765"/>
+        <w:gridCol w:w="3906"/>
       </w:tblGrid>
       <w:tr>
         <w:tc>
@@ -1383,7 +1305,7 @@
         </w:tc>
         <w:tc>
           <w:tcPr>
-            <w:tcW w:w="3765" w:type="dxa"/>
+            <w:tcW w:w="3906" w:type="dxa"/>
             <w:shd w:val="clear" w:color="auto" w:fill="D9D9D9" w:themeFill="background1" w:themeFillShade="D9"/>
           </w:tcPr>
           <w:p>
@@ -1421,13 +1343,7 @@
               <w:rPr>
                 <w:lang w:eastAsia="en-GB"/>
               </w:rPr>
-              <w:t>L</w:t>
-            </w:r>
-            <w:r>
-              <w:rPr>
-                <w:lang w:eastAsia="en-GB"/>
-              </w:rPr>
-              <w:t>eft</w:t>
+              <w:t>Right</w:t>
             </w:r>
             <w:r>
               <w:rPr>
@@ -1494,15 +1410,57 @@
         </w:tc>
         <w:tc>
           <w:tcPr>
-            <w:tcW w:w="3765" w:type="dxa"/>
-          </w:tcPr>
-          <w:p>
-            <w:pPr>
-              <w:rPr>
-                <w:sz w:val="24"/>
-                <w:szCs w:val="24"/>
-              </w:rPr>
-            </w:pPr>
+            <w:tcW w:w="3906" w:type="dxa"/>
+          </w:tcPr>
+          <w:p>
+            <w:pPr>
+              <w:rPr>
+                <w:sz w:val="24"/>
+                <w:szCs w:val="24"/>
+              </w:rPr>
+            </w:pPr>
+            <w:r>
+              <w:rPr>
+                <w:sz w:val="24"/>
+                <w:szCs w:val="24"/>
+              </w:rPr>
+              <w:t xml:space="preserve">-25=fully </w:t>
+            </w:r>
+            <w:r>
+              <w:rPr>
+                <w:sz w:val="24"/>
+                <w:szCs w:val="24"/>
+              </w:rPr>
+              <w:t>left</w:t>
+            </w:r>
+            <w:r>
+              <w:rPr>
+                <w:sz w:val="24"/>
+                <w:szCs w:val="24"/>
+              </w:rPr>
+              <w:t xml:space="preserve">; </w:t>
+            </w:r>
+            <w:r>
+              <w:rPr>
+                <w:sz w:val="24"/>
+                <w:szCs w:val="24"/>
+              </w:rPr>
+              <w:t>+</w:t>
+            </w:r>
+            <w:r>
+              <w:rPr>
+                <w:sz w:val="24"/>
+                <w:szCs w:val="24"/>
+              </w:rPr>
+              <w:t xml:space="preserve">25=fully </w:t>
+            </w:r>
+            <w:r>
+              <w:rPr>
+                <w:sz w:val="24"/>
+                <w:szCs w:val="24"/>
+              </w:rPr>
+              <w:t>right</w:t>
+            </w:r>
           </w:p>
         </w:tc>
       </w:tr>
@@ -1523,13 +1481,7 @@
               <w:rPr>
                 <w:lang w:eastAsia="en-GB"/>
               </w:rPr>
-              <w:t>L</w:t>
-            </w:r>
-            <w:r>
-              <w:rPr>
-                <w:lang w:eastAsia="en-GB"/>
-              </w:rPr>
-              <w:t>eft</w:t>
+              <w:t>Right</w:t>
             </w:r>
             <w:r>
               <w:rPr>
@@ -1596,15 +1548,71 @@
         </w:tc>
         <w:tc>
           <w:tcPr>
-            <w:tcW w:w="3765" w:type="dxa"/>
-          </w:tcPr>
-          <w:p>
-            <w:pPr>
-              <w:rPr>
-                <w:sz w:val="24"/>
-                <w:szCs w:val="24"/>
-              </w:rPr>
-            </w:pPr>
+            <w:tcW w:w="3906" w:type="dxa"/>
+          </w:tcPr>
+          <w:p>
+            <w:pPr>
+              <w:rPr>
+                <w:sz w:val="24"/>
+                <w:szCs w:val="24"/>
+              </w:rPr>
+            </w:pPr>
+            <w:r>
+              <w:rPr>
+                <w:sz w:val="24"/>
+                <w:szCs w:val="24"/>
+              </w:rPr>
+              <w:t>-</w:t>
+            </w:r>
+            <w:r>
+              <w:rPr>
+                <w:sz w:val="24"/>
+                <w:szCs w:val="24"/>
+              </w:rPr>
+              <w:t>4</w:t>
+            </w:r>
+            <w:r>
+              <w:rPr>
+                <w:sz w:val="24"/>
+                <w:szCs w:val="24"/>
+              </w:rPr>
+              <w:t xml:space="preserve">5=fully </w:t>
+            </w:r>
+            <w:r>
+              <w:rPr>
+                <w:sz w:val="24"/>
+                <w:szCs w:val="24"/>
+              </w:rPr>
+              <w:t>UP</w:t>
+            </w:r>
+            <w:r>
+              <w:rPr>
+                <w:sz w:val="24"/>
+                <w:szCs w:val="24"/>
+              </w:rPr>
+              <w:t xml:space="preserve">; </w:t>
+            </w:r>
+            <w:r>
+              <w:rPr>
+                <w:sz w:val="24"/>
+                <w:szCs w:val="24"/>
+              </w:rPr>
+              <w:t>+4</w:t>
+            </w:r>
+            <w:r>
+              <w:rPr>
+                <w:sz w:val="24"/>
+                <w:szCs w:val="24"/>
+              </w:rPr>
+              <w:t xml:space="preserve">5=fully </w:t>
+            </w:r>
+            <w:r>
+              <w:rPr>
+                <w:sz w:val="24"/>
+                <w:szCs w:val="24"/>
+              </w:rPr>
+              <w:t>DOWN</w:t>
+            </w:r>
           </w:p>
         </w:tc>
       </w:tr>
@@ -1625,13 +1633,7 @@
               <w:rPr>
                 <w:lang w:eastAsia="en-GB"/>
               </w:rPr>
-              <w:t>L</w:t>
-            </w:r>
-            <w:r>
-              <w:rPr>
-                <w:lang w:eastAsia="en-GB"/>
-              </w:rPr>
-              <w:t>eft</w:t>
+              <w:t>Right</w:t>
             </w:r>
             <w:r>
               <w:rPr>
@@ -1692,15 +1694,22 @@
         </w:tc>
         <w:tc>
           <w:tcPr>
-            <w:tcW w:w="3765" w:type="dxa"/>
-          </w:tcPr>
-          <w:p>
-            <w:pPr>
-              <w:rPr>
-                <w:sz w:val="24"/>
-                <w:szCs w:val="24"/>
-              </w:rPr>
-            </w:pPr>
+            <w:tcW w:w="3906" w:type="dxa"/>
+          </w:tcPr>
+          <w:p>
+            <w:pPr>
+              <w:rPr>
+                <w:sz w:val="24"/>
+                <w:szCs w:val="24"/>
+              </w:rPr>
+            </w:pPr>
+            <w:r>
+              <w:rPr>
+                <w:sz w:val="24"/>
+                <w:szCs w:val="24"/>
+              </w:rPr>
+              <w:t>-25=fully CLOSED; +25=fully OPEN</w:t>
+            </w:r>
           </w:p>
         </w:tc>
       </w:tr>
@@ -1721,13 +1730,7 @@
               <w:rPr>
                 <w:lang w:eastAsia="en-GB"/>
               </w:rPr>
-              <w:t>L</w:t>
-            </w:r>
-            <w:r>
-              <w:rPr>
-                <w:lang w:eastAsia="en-GB"/>
-              </w:rPr>
-              <w:t>eft</w:t>
+              <w:t>Right</w:t>
             </w:r>
             <w:r>
               <w:rPr>
@@ -1788,15 +1791,22 @@
         </w:tc>
         <w:tc>
           <w:tcPr>
-            <w:tcW w:w="3765" w:type="dxa"/>
-          </w:tcPr>
-          <w:p>
-            <w:pPr>
-              <w:rPr>
-                <w:sz w:val="24"/>
-                <w:szCs w:val="24"/>
-              </w:rPr>
-            </w:pPr>
+            <w:tcW w:w="3906" w:type="dxa"/>
+          </w:tcPr>
+          <w:p>
+            <w:pPr>
+              <w:rPr>
+                <w:sz w:val="24"/>
+                <w:szCs w:val="24"/>
+              </w:rPr>
+            </w:pPr>
+            <w:r>
+              <w:rPr>
+                <w:sz w:val="24"/>
+                <w:szCs w:val="24"/>
+              </w:rPr>
+              <w:t>-40=angle UP; +40=angle DOWN</w:t>
+            </w:r>
           </w:p>
         </w:tc>
       </w:tr>
@@ -1817,13 +1827,7 @@
               <w:rPr>
                 <w:lang w:eastAsia="en-GB"/>
               </w:rPr>
-              <w:t>R</w:t>
-            </w:r>
-            <w:r>
-              <w:rPr>
-                <w:lang w:eastAsia="en-GB"/>
-              </w:rPr>
-              <w:t>ight</w:t>
+              <w:t>Left</w:t>
             </w:r>
             <w:r>
               <w:rPr>
@@ -1890,15 +1894,36 @@
         </w:tc>
         <w:tc>
           <w:tcPr>
-            <w:tcW w:w="3765" w:type="dxa"/>
-          </w:tcPr>
-          <w:p>
-            <w:pPr>
-              <w:rPr>
-                <w:sz w:val="24"/>
-                <w:szCs w:val="24"/>
-              </w:rPr>
-            </w:pPr>
+            <w:tcW w:w="3906" w:type="dxa"/>
+          </w:tcPr>
+          <w:p>
+            <w:pPr>
+              <w:rPr>
+                <w:sz w:val="24"/>
+                <w:szCs w:val="24"/>
+              </w:rPr>
+            </w:pPr>
+            <w:r>
+              <w:rPr>
+                <w:sz w:val="24"/>
+                <w:szCs w:val="24"/>
+              </w:rPr>
+              <w:t xml:space="preserve">-25=fully left; </w:t>
+            </w:r>
+            <w:r>
+              <w:rPr>
+                <w:sz w:val="24"/>
+                <w:szCs w:val="24"/>
+              </w:rPr>
+              <w:t>+</w:t>
+            </w:r>
+            <w:r>
+              <w:rPr>
+                <w:sz w:val="24"/>
+                <w:szCs w:val="24"/>
+              </w:rPr>
+              <w:t>25=fully right</w:t>
+            </w:r>
           </w:p>
         </w:tc>
       </w:tr>
@@ -1919,13 +1944,7 @@
               <w:rPr>
                 <w:lang w:eastAsia="en-GB"/>
               </w:rPr>
-              <w:t>R</w:t>
-            </w:r>
-            <w:r>
-              <w:rPr>
-                <w:lang w:eastAsia="en-GB"/>
-              </w:rPr>
-              <w:t>ight</w:t>
+              <w:t>Left</w:t>
             </w:r>
             <w:r>
               <w:rPr>
@@ -1992,15 +2011,22 @@
         </w:tc>
         <w:tc>
           <w:tcPr>
-            <w:tcW w:w="3765" w:type="dxa"/>
-          </w:tcPr>
-          <w:p>
-            <w:pPr>
-              <w:rPr>
-                <w:sz w:val="24"/>
-                <w:szCs w:val="24"/>
-              </w:rPr>
-            </w:pPr>
+            <w:tcW w:w="3906" w:type="dxa"/>
+          </w:tcPr>
+          <w:p>
+            <w:pPr>
+              <w:rPr>
+                <w:sz w:val="24"/>
+                <w:szCs w:val="24"/>
+              </w:rPr>
+            </w:pPr>
+            <w:r>
+              <w:rPr>
+                <w:sz w:val="24"/>
+                <w:szCs w:val="24"/>
+              </w:rPr>
+              <w:t>-45=fully UP; +45=fully DOWN</w:t>
+            </w:r>
           </w:p>
         </w:tc>
       </w:tr>
@@ -2021,13 +2047,7 @@
               <w:rPr>
                 <w:lang w:eastAsia="en-GB"/>
               </w:rPr>
-              <w:t>R</w:t>
-            </w:r>
-            <w:r>
-              <w:rPr>
-                <w:lang w:eastAsia="en-GB"/>
-              </w:rPr>
-              <w:t>ight</w:t>
+              <w:t>Left</w:t>
             </w:r>
             <w:r>
               <w:rPr>
@@ -2088,15 +2108,36 @@
         </w:tc>
         <w:tc>
           <w:tcPr>
-            <w:tcW w:w="3765" w:type="dxa"/>
-          </w:tcPr>
-          <w:p>
-            <w:pPr>
-              <w:rPr>
-                <w:sz w:val="24"/>
-                <w:szCs w:val="24"/>
-              </w:rPr>
-            </w:pPr>
+            <w:tcW w:w="3906" w:type="dxa"/>
+          </w:tcPr>
+          <w:p>
+            <w:pPr>
+              <w:rPr>
+                <w:sz w:val="24"/>
+                <w:szCs w:val="24"/>
+              </w:rPr>
+            </w:pPr>
+            <w:r>
+              <w:rPr>
+                <w:sz w:val="24"/>
+                <w:szCs w:val="24"/>
+              </w:rPr>
+              <w:t xml:space="preserve">-25=fully CLOSED; </w:t>
+            </w:r>
+            <w:r>
+              <w:rPr>
+                <w:sz w:val="24"/>
+                <w:szCs w:val="24"/>
+              </w:rPr>
+              <w:t>+</w:t>
+            </w:r>
+            <w:r>
+              <w:rPr>
+                <w:sz w:val="24"/>
+                <w:szCs w:val="24"/>
+              </w:rPr>
+              <w:t>25=fully OPEN</w:t>
+            </w:r>
           </w:p>
         </w:tc>
       </w:tr>
@@ -2117,13 +2158,7 @@
               <w:rPr>
                 <w:lang w:eastAsia="en-GB"/>
               </w:rPr>
-              <w:t>R</w:t>
-            </w:r>
-            <w:r>
-              <w:rPr>
-                <w:lang w:eastAsia="en-GB"/>
-              </w:rPr>
-              <w:t>ight</w:t>
+              <w:t>Left</w:t>
             </w:r>
             <w:r>
               <w:rPr>
@@ -2184,15 +2219,22 @@
         </w:tc>
         <w:tc>
           <w:tcPr>
-            <w:tcW w:w="3765" w:type="dxa"/>
-          </w:tcPr>
-          <w:p>
-            <w:pPr>
-              <w:rPr>
-                <w:sz w:val="24"/>
-                <w:szCs w:val="24"/>
-              </w:rPr>
-            </w:pPr>
+            <w:tcW w:w="3906" w:type="dxa"/>
+          </w:tcPr>
+          <w:p>
+            <w:pPr>
+              <w:rPr>
+                <w:sz w:val="24"/>
+                <w:szCs w:val="24"/>
+              </w:rPr>
+            </w:pPr>
+            <w:r>
+              <w:rPr>
+                <w:sz w:val="24"/>
+                <w:szCs w:val="24"/>
+              </w:rPr>
+              <w:t>-40=angle UP; +40=angle DOWN</w:t>
+            </w:r>
           </w:p>
         </w:tc>
       </w:tr>
@@ -2249,90 +2291,32 @@
                 <w:szCs w:val="24"/>
               </w:rPr>
             </w:pPr>
-            <w:proofErr w:type="gramStart"/>
-            <w:r>
-              <w:rPr>
-                <w:sz w:val="24"/>
-                <w:szCs w:val="24"/>
-              </w:rPr>
-              <w:t>0</w:t>
-            </w:r>
-            <w:r>
-              <w:rPr>
-                <w:sz w:val="24"/>
-                <w:szCs w:val="24"/>
-              </w:rPr>
-              <w:t xml:space="preserve">  -</w:t>
-            </w:r>
-            <w:proofErr w:type="gramEnd"/>
-            <w:r>
-              <w:rPr>
-                <w:sz w:val="24"/>
-                <w:szCs w:val="24"/>
-              </w:rPr>
-              <w:t xml:space="preserve">&gt;  </w:t>
-            </w:r>
-            <w:r>
-              <w:rPr>
-                <w:sz w:val="24"/>
-                <w:szCs w:val="24"/>
-              </w:rPr>
-              <w:t>+45</w:t>
-            </w:r>
-          </w:p>
-        </w:tc>
-        <w:tc>
-          <w:tcPr>
-            <w:tcW w:w="3765" w:type="dxa"/>
-          </w:tcPr>
-          <w:p>
-            <w:pPr>
-              <w:rPr>
-                <w:sz w:val="24"/>
-                <w:szCs w:val="24"/>
-              </w:rPr>
-            </w:pPr>
-            <w:r>
-              <w:rPr>
-                <w:sz w:val="24"/>
-                <w:szCs w:val="24"/>
-              </w:rPr>
-              <w:t xml:space="preserve">0 = mouth </w:t>
-            </w:r>
-            <w:r>
-              <w:rPr>
-                <w:sz w:val="24"/>
-                <w:szCs w:val="24"/>
-              </w:rPr>
-              <w:t>OFF</w:t>
-            </w:r>
-            <w:r>
-              <w:rPr>
-                <w:sz w:val="24"/>
-                <w:szCs w:val="24"/>
-              </w:rPr>
-              <w:t xml:space="preserve">, </w:t>
-            </w:r>
-            <w:r>
-              <w:rPr>
-                <w:sz w:val="24"/>
-                <w:szCs w:val="24"/>
-              </w:rPr>
-              <w:t>+</w:t>
-            </w:r>
-            <w:r>
-              <w:rPr>
-                <w:sz w:val="24"/>
-                <w:szCs w:val="24"/>
-              </w:rPr>
-              <w:t xml:space="preserve">45 = mouth </w:t>
-            </w:r>
-            <w:r>
-              <w:rPr>
-                <w:sz w:val="24"/>
-                <w:szCs w:val="24"/>
-              </w:rPr>
-              <w:t>ON</w:t>
+            <w:r>
+              <w:rPr>
+                <w:sz w:val="24"/>
+                <w:szCs w:val="24"/>
+              </w:rPr>
+              <w:t>0  -&gt;  +45</w:t>
+            </w:r>
+          </w:p>
+        </w:tc>
+        <w:tc>
+          <w:tcPr>
+            <w:tcW w:w="3906" w:type="dxa"/>
+          </w:tcPr>
+          <w:p>
+            <w:pPr>
+              <w:rPr>
+                <w:sz w:val="24"/>
+                <w:szCs w:val="24"/>
+              </w:rPr>
+            </w:pPr>
+            <w:r>
+              <w:rPr>
+                <w:sz w:val="24"/>
+                <w:szCs w:val="24"/>
+              </w:rPr>
+              <w:t>0 = mouth OFF, +45 = mouth ON</w:t>
             </w:r>
           </w:p>
         </w:tc>
@@ -2377,17 +2361,8 @@
           <w:sz w:val="24"/>
           <w:szCs w:val="24"/>
         </w:rPr>
-        <w:t xml:space="preserve">Absolute angle specified in </w:t>
-      </w:r>
-      <w:proofErr w:type="gramStart"/>
-      <w:r>
-        <w:rPr>
-          <w:sz w:val="24"/>
-          <w:szCs w:val="24"/>
-        </w:rPr>
-        <w:t>degrees</w:t>
-      </w:r>
-      <w:proofErr w:type="gramEnd"/>
+        <w:t>Absolute angle specified in degrees</w:t>
+      </w:r>
     </w:p>
     <w:p>
       <w:pPr>
@@ -2406,17 +2381,8 @@
           <w:sz w:val="24"/>
           <w:szCs w:val="24"/>
         </w:rPr>
-        <w:t xml:space="preserve">Microcontroller will check that angle is within mechanical </w:t>
-      </w:r>
-      <w:proofErr w:type="gramStart"/>
-      <w:r>
-        <w:rPr>
-          <w:sz w:val="24"/>
-          <w:szCs w:val="24"/>
-        </w:rPr>
-        <w:t>limits</w:t>
-      </w:r>
-      <w:proofErr w:type="gramEnd"/>
+        <w:t>Microcontroller will check that angle is within mechanical limits</w:t>
+      </w:r>
     </w:p>
     <w:p>
       <w:pPr>
@@ -2463,17 +2429,8 @@
           <w:sz w:val="24"/>
           <w:szCs w:val="24"/>
         </w:rPr>
-        <w:t xml:space="preserve">Timed value is in units of </w:t>
-      </w:r>
-      <w:proofErr w:type="gramStart"/>
-      <w:r>
-        <w:rPr>
-          <w:sz w:val="24"/>
-          <w:szCs w:val="24"/>
-        </w:rPr>
-        <w:t>100mS</w:t>
-      </w:r>
-      <w:proofErr w:type="gramEnd"/>
+        <w:t>Timed value is in units of 100mS</w:t>
+      </w:r>
     </w:p>
     <w:p/>
     <w:p>
@@ -2606,21 +2563,12 @@
         </w:rPr>
         <w:t xml:space="preserve">Status value </w:t>
       </w:r>
-      <w:proofErr w:type="gramStart"/>
       <w:r>
         <w:rPr>
           <w:sz w:val="24"/>
           <w:szCs w:val="24"/>
         </w:rPr>
-        <w:t xml:space="preserve">  :</w:t>
-      </w:r>
-      <w:proofErr w:type="gramEnd"/>
-      <w:r>
-        <w:rPr>
-          <w:sz w:val="24"/>
-          <w:szCs w:val="24"/>
-        </w:rPr>
-        <w:t xml:space="preserve">  signed integer</w:t>
+        <w:t xml:space="preserve">  :  signed integer</w:t>
       </w:r>
     </w:p>
     <w:p>
@@ -2946,12 +2894,10 @@
       <w:pPr>
         <w:pStyle w:val="Heading1"/>
       </w:pPr>
-      <w:proofErr w:type="gramStart"/>
       <w:r>
         <w:lastRenderedPageBreak/>
         <w:t>Command  :</w:t>
       </w:r>
-      <w:proofErr w:type="gramEnd"/>
       <w:r>
         <w:tab/>
       </w:r>
@@ -2964,11 +2910,9 @@
       <w:pPr>
         <w:pStyle w:val="Heading2"/>
       </w:pPr>
-      <w:proofErr w:type="gramStart"/>
       <w:r>
         <w:t>Target :</w:t>
       </w:r>
-      <w:proofErr w:type="gramEnd"/>
       <w:r>
         <w:tab/>
       </w:r>
@@ -2993,7 +2937,6 @@
           <w:tab w:val="left" w:pos="6175"/>
         </w:tabs>
       </w:pPr>
-      <w:proofErr w:type="gramStart"/>
       <w:r>
         <w:rPr>
           <w:rStyle w:val="Heading2Char"/>
@@ -3003,7 +2946,6 @@
       <w:r>
         <w:t xml:space="preserve"> :</w:t>
       </w:r>
-      <w:proofErr w:type="gramEnd"/>
       <w:r>
         <w:tab/>
       </w:r>
@@ -3017,13 +2959,8 @@
         <w:pStyle w:val="Heading2"/>
       </w:pPr>
       <w:r>
-        <w:t xml:space="preserve">Command </w:t>
-      </w:r>
-      <w:proofErr w:type="gramStart"/>
-      <w:r>
-        <w:t>format :</w:t>
-      </w:r>
-      <w:proofErr w:type="gramEnd"/>
+        <w:t>Command format :</w:t>
+      </w:r>
     </w:p>
     <w:tbl>
       <w:tblPr>
@@ -3241,7 +3178,6 @@
       <w:pPr>
         <w:pStyle w:val="Heading2"/>
       </w:pPr>
-      <w:proofErr w:type="gramStart"/>
       <w:r>
         <w:rPr>
           <w:rStyle w:val="Heading2Char"/>
@@ -3251,25 +3187,16 @@
       <w:r>
         <w:t xml:space="preserve"> :</w:t>
       </w:r>
-      <w:proofErr w:type="gramEnd"/>
     </w:p>
     <w:p>
       <w:pPr>
         <w:pStyle w:val="Heading3"/>
       </w:pPr>
       <w:r>
-        <w:t>P</w:t>
-      </w:r>
-      <w:proofErr w:type="gramStart"/>
-      <w:r>
-        <w:t xml:space="preserve">1  </w:t>
-      </w:r>
-      <w:r>
-        <w:t>Define</w:t>
-      </w:r>
-      <w:proofErr w:type="gramEnd"/>
-      <w:r>
-        <w:t xml:space="preserve"> source task of command</w:t>
+        <w:t xml:space="preserve">P1  </w:t>
+      </w:r>
+      <w:r>
+        <w:t>Define source task of command</w:t>
       </w:r>
     </w:p>
     <w:p>
@@ -3309,23 +3236,7 @@
           <w:sz w:val="24"/>
           <w:szCs w:val="24"/>
         </w:rPr>
-        <w:t xml:space="preserve">Software not implemented as </w:t>
-      </w:r>
-      <w:proofErr w:type="gramStart"/>
-      <w:r>
-        <w:rPr>
-          <w:sz w:val="24"/>
-          <w:szCs w:val="24"/>
-        </w:rPr>
-        <w:t>yet,</w:t>
-      </w:r>
-      <w:proofErr w:type="gramEnd"/>
-      <w:r>
-        <w:rPr>
-          <w:sz w:val="24"/>
-          <w:szCs w:val="24"/>
-        </w:rPr>
-        <w:t xml:space="preserve"> therefore use any value from 0-&gt;63</w:t>
+        <w:t>Software not implemented as yet, therefore use any value from 0-&gt;63</w:t>
       </w:r>
     </w:p>
     <w:p>
@@ -3333,21 +3244,13 @@
         <w:pStyle w:val="Heading3"/>
       </w:pPr>
       <w:r>
-        <w:t>P</w:t>
-      </w:r>
-      <w:proofErr w:type="gramStart"/>
-      <w:r>
-        <w:t xml:space="preserve">2 </w:t>
+        <w:t xml:space="preserve">P2 </w:t>
       </w:r>
       <w:r>
         <w:t xml:space="preserve"> </w:t>
       </w:r>
       <w:r>
-        <w:t>Command</w:t>
-      </w:r>
-      <w:proofErr w:type="gramEnd"/>
-      <w:r>
-        <w:t xml:space="preserve"> that can be executed by the  RP2040 microcontroller</w:t>
+        <w:t>Command that can be executed by the  RP2040 microcontroller</w:t>
       </w:r>
     </w:p>
     <w:p>
@@ -3367,17 +3270,8 @@
           <w:sz w:val="24"/>
           <w:szCs w:val="24"/>
         </w:rPr>
-        <w:t xml:space="preserve">Command </w:t>
-      </w:r>
-      <w:proofErr w:type="gramStart"/>
-      <w:r>
-        <w:rPr>
-          <w:sz w:val="24"/>
-          <w:szCs w:val="24"/>
-        </w:rPr>
-        <w:t>list</w:t>
-      </w:r>
-      <w:proofErr w:type="gramEnd"/>
+        <w:t>Command list</w:t>
+      </w:r>
     </w:p>
     <w:tbl>
       <w:tblPr>
@@ -3789,17 +3683,8 @@
                 <w:sz w:val="24"/>
                 <w:szCs w:val="24"/>
               </w:rPr>
-              <w:t xml:space="preserve">Run motor calibrate </w:t>
-            </w:r>
-            <w:proofErr w:type="gramStart"/>
-            <w:r>
-              <w:rPr>
-                <w:sz w:val="24"/>
-                <w:szCs w:val="24"/>
-              </w:rPr>
-              <w:t>process</w:t>
-            </w:r>
-            <w:proofErr w:type="gramEnd"/>
+              <w:t>Run motor calibrate process</w:t>
+            </w:r>
           </w:p>
           <w:p>
             <w:pPr>
@@ -3818,17 +3703,8 @@
                 <w:sz w:val="24"/>
                 <w:szCs w:val="24"/>
               </w:rPr>
-              <w:t xml:space="preserve">Run motor to maximum point and stop when limit switch is </w:t>
-            </w:r>
-            <w:proofErr w:type="gramStart"/>
-            <w:r>
-              <w:rPr>
-                <w:sz w:val="24"/>
-                <w:szCs w:val="24"/>
-              </w:rPr>
-              <w:t>detected</w:t>
-            </w:r>
-            <w:proofErr w:type="gramEnd"/>
+              <w:t>Run motor to maximum point and stop when limit switch is detected</w:t>
+            </w:r>
           </w:p>
           <w:p>
             <w:pPr>
@@ -3847,17 +3723,8 @@
                 <w:sz w:val="24"/>
                 <w:szCs w:val="24"/>
               </w:rPr>
-              <w:t xml:space="preserve">Run motor to minimum point and stop when limit switch is </w:t>
-            </w:r>
-            <w:proofErr w:type="gramStart"/>
-            <w:r>
-              <w:rPr>
-                <w:sz w:val="24"/>
-                <w:szCs w:val="24"/>
-              </w:rPr>
-              <w:t>detected</w:t>
-            </w:r>
-            <w:proofErr w:type="gramEnd"/>
+              <w:t>Run motor to minimum point and stop when limit switch is detected</w:t>
+            </w:r>
           </w:p>
           <w:p>
             <w:pPr>
@@ -3888,13 +3755,8 @@
         <w:pStyle w:val="Heading3"/>
       </w:pPr>
       <w:r>
-        <w:t>P</w:t>
-      </w:r>
-      <w:proofErr w:type="gramStart"/>
-      <w:r>
-        <w:t>3  Motor</w:t>
-      </w:r>
-      <w:proofErr w:type="gramEnd"/>
+        <w:t>P3  Motor</w:t>
+      </w:r>
     </w:p>
     <w:p>
       <w:pPr>
@@ -3945,16 +3807,11 @@
       </w:pPr>
       <w:r>
         <w:lastRenderedPageBreak/>
-        <w:t>P</w:t>
-      </w:r>
-      <w:proofErr w:type="gramStart"/>
-      <w:r>
-        <w:t xml:space="preserve">4  </w:t>
+        <w:t xml:space="preserve">P4  </w:t>
       </w:r>
       <w:r>
         <w:t>angle</w:t>
       </w:r>
-      <w:proofErr w:type="gramEnd"/>
     </w:p>
     <w:p>
       <w:pPr>
@@ -4000,17 +3857,8 @@
           <w:sz w:val="24"/>
           <w:szCs w:val="24"/>
         </w:rPr>
-        <w:t xml:space="preserve">Angle is converted to steps and checked to ensure the move is within </w:t>
-      </w:r>
-      <w:proofErr w:type="gramStart"/>
-      <w:r>
-        <w:rPr>
-          <w:sz w:val="24"/>
-          <w:szCs w:val="24"/>
-        </w:rPr>
-        <w:t>limits</w:t>
-      </w:r>
-      <w:proofErr w:type="gramEnd"/>
+        <w:t>Angle is converted to steps and checked to ensure the move is within limits</w:t>
+      </w:r>
     </w:p>
     <w:p>
       <w:pPr>
@@ -4362,17 +4210,12 @@
               <w:t xml:space="preserve">Parse </w:t>
             </w:r>
             <w:proofErr w:type="spellStart"/>
-            <w:proofErr w:type="gramStart"/>
             <w:r>
               <w:t>cmd</w:t>
             </w:r>
             <w:proofErr w:type="spellEnd"/>
             <w:r>
-              <w:t xml:space="preserve"> :</w:t>
-            </w:r>
-            <w:proofErr w:type="gramEnd"/>
-            <w:r>
-              <w:t xml:space="preserve"> Letter in a number</w:t>
+              <w:t xml:space="preserve"> : Letter in a number</w:t>
             </w:r>
           </w:p>
         </w:tc>
@@ -4434,17 +4277,12 @@
               <w:t xml:space="preserve">Parse </w:t>
             </w:r>
             <w:proofErr w:type="spellStart"/>
-            <w:proofErr w:type="gramStart"/>
             <w:r>
               <w:t>cmd</w:t>
             </w:r>
             <w:proofErr w:type="spellEnd"/>
             <w:r>
-              <w:t xml:space="preserve"> :</w:t>
-            </w:r>
-            <w:proofErr w:type="gramEnd"/>
-            <w:r>
-              <w:t xml:space="preserve"> extra point in real value</w:t>
+              <w:t xml:space="preserve"> : extra point in real value</w:t>
             </w:r>
           </w:p>
         </w:tc>
@@ -4499,17 +4337,12 @@
               <w:t xml:space="preserve">Parse </w:t>
             </w:r>
             <w:proofErr w:type="spellStart"/>
-            <w:proofErr w:type="gramStart"/>
             <w:r>
               <w:t>cmd</w:t>
             </w:r>
             <w:proofErr w:type="spellEnd"/>
             <w:r>
-              <w:t xml:space="preserve"> :</w:t>
-            </w:r>
-            <w:proofErr w:type="gramEnd"/>
-            <w:r>
-              <w:t xml:space="preserve"> +,- symbol error</w:t>
+              <w:t xml:space="preserve"> : +,- symbol error</w:t>
             </w:r>
           </w:p>
         </w:tc>
@@ -4564,17 +4397,12 @@
               <w:t xml:space="preserve">Parse </w:t>
             </w:r>
             <w:proofErr w:type="spellStart"/>
-            <w:proofErr w:type="gramStart"/>
             <w:r>
               <w:t>cmd</w:t>
             </w:r>
             <w:proofErr w:type="spellEnd"/>
             <w:r>
-              <w:t xml:space="preserve"> :</w:t>
-            </w:r>
-            <w:proofErr w:type="gramEnd"/>
-            <w:r>
-              <w:t xml:space="preserve"> quote symbol (“) error</w:t>
+              <w:t xml:space="preserve"> : quote symbol (“) error</w:t>
             </w:r>
           </w:p>
         </w:tc>
@@ -5097,12 +4925,10 @@
       <w:pPr>
         <w:pStyle w:val="Heading1"/>
       </w:pPr>
-      <w:proofErr w:type="gramStart"/>
       <w:r>
         <w:lastRenderedPageBreak/>
         <w:t>Command  :</w:t>
       </w:r>
-      <w:proofErr w:type="gramEnd"/>
       <w:r>
         <w:tab/>
       </w:r>
@@ -5115,11 +4941,9 @@
       <w:pPr>
         <w:pStyle w:val="Heading2"/>
       </w:pPr>
-      <w:proofErr w:type="gramStart"/>
       <w:r>
         <w:t>Target :</w:t>
       </w:r>
-      <w:proofErr w:type="gramEnd"/>
       <w:r>
         <w:tab/>
       </w:r>
@@ -5144,7 +4968,6 @@
           <w:tab w:val="left" w:pos="6175"/>
         </w:tabs>
       </w:pPr>
-      <w:proofErr w:type="gramStart"/>
       <w:r>
         <w:rPr>
           <w:rStyle w:val="Heading2Char"/>
@@ -5154,7 +4977,6 @@
       <w:r>
         <w:t xml:space="preserve"> :</w:t>
       </w:r>
-      <w:proofErr w:type="gramEnd"/>
       <w:r>
         <w:tab/>
       </w:r>
@@ -5168,13 +4990,8 @@
         <w:pStyle w:val="Heading2"/>
       </w:pPr>
       <w:r>
-        <w:t xml:space="preserve">Command </w:t>
-      </w:r>
-      <w:proofErr w:type="gramStart"/>
-      <w:r>
-        <w:t>format :</w:t>
-      </w:r>
-      <w:proofErr w:type="gramEnd"/>
+        <w:t>Command format :</w:t>
+      </w:r>
     </w:p>
     <w:p/>
     <w:tbl>
@@ -5384,7 +5201,6 @@
       <w:pPr>
         <w:pStyle w:val="Heading2"/>
       </w:pPr>
-      <w:proofErr w:type="gramStart"/>
       <w:r>
         <w:rPr>
           <w:rStyle w:val="Heading2Char"/>
@@ -5394,25 +5210,16 @@
       <w:r>
         <w:t xml:space="preserve"> :</w:t>
       </w:r>
-      <w:proofErr w:type="gramEnd"/>
     </w:p>
     <w:p>
       <w:pPr>
         <w:pStyle w:val="Heading3"/>
       </w:pPr>
       <w:r>
-        <w:t>P</w:t>
-      </w:r>
-      <w:proofErr w:type="gramStart"/>
-      <w:r>
-        <w:t xml:space="preserve">1  </w:t>
-      </w:r>
-      <w:r>
-        <w:t>Define</w:t>
-      </w:r>
-      <w:proofErr w:type="gramEnd"/>
-      <w:r>
-        <w:t xml:space="preserve"> source task of command</w:t>
+        <w:t xml:space="preserve">P1  </w:t>
+      </w:r>
+      <w:r>
+        <w:t>Define source task of command</w:t>
       </w:r>
     </w:p>
     <w:p>
@@ -5452,23 +5259,7 @@
           <w:sz w:val="24"/>
           <w:szCs w:val="24"/>
         </w:rPr>
-        <w:t xml:space="preserve">Software not implemented as </w:t>
-      </w:r>
-      <w:proofErr w:type="gramStart"/>
-      <w:r>
-        <w:rPr>
-          <w:sz w:val="24"/>
-          <w:szCs w:val="24"/>
-        </w:rPr>
-        <w:t>yet,</w:t>
-      </w:r>
-      <w:proofErr w:type="gramEnd"/>
-      <w:r>
-        <w:rPr>
-          <w:sz w:val="24"/>
-          <w:szCs w:val="24"/>
-        </w:rPr>
-        <w:t xml:space="preserve"> therefore use any value from 0-&gt;63</w:t>
+        <w:t>Software not implemented as yet, therefore use any value from 0-&gt;63</w:t>
       </w:r>
     </w:p>
     <w:p>
@@ -5476,15 +5267,7 @@
         <w:pStyle w:val="Heading3"/>
       </w:pPr>
       <w:r>
-        <w:t>P</w:t>
-      </w:r>
-      <w:proofErr w:type="gramStart"/>
-      <w:r>
-        <w:t>2  Command</w:t>
-      </w:r>
-      <w:proofErr w:type="gramEnd"/>
-      <w:r>
-        <w:t xml:space="preserve"> that can be executed by the  RP2040 microcontroller</w:t>
+        <w:t>P2  Command that can be executed by the  RP2040 microcontroller</w:t>
       </w:r>
     </w:p>
     <w:p>
@@ -5504,17 +5287,8 @@
           <w:sz w:val="24"/>
           <w:szCs w:val="24"/>
         </w:rPr>
-        <w:t xml:space="preserve">Command </w:t>
-      </w:r>
-      <w:proofErr w:type="gramStart"/>
-      <w:r>
-        <w:rPr>
-          <w:sz w:val="24"/>
-          <w:szCs w:val="24"/>
-        </w:rPr>
-        <w:t>list</w:t>
-      </w:r>
-      <w:proofErr w:type="gramEnd"/>
+        <w:t>Command list</w:t>
+      </w:r>
     </w:p>
     <w:tbl>
       <w:tblPr>
@@ -5713,21 +5487,7 @@
               <w:rPr>
                 <w:lang w:eastAsia="en-GB"/>
               </w:rPr>
-              <w:t xml:space="preserve">Get number of </w:t>
-            </w:r>
-            <w:proofErr w:type="gramStart"/>
-            <w:r>
-              <w:rPr>
-                <w:lang w:eastAsia="en-GB"/>
-              </w:rPr>
-              <w:t>form</w:t>
-            </w:r>
-            <w:proofErr w:type="gramEnd"/>
-            <w:r>
-              <w:rPr>
-                <w:lang w:eastAsia="en-GB"/>
-              </w:rPr>
-              <w:t xml:space="preserve"> being displayed</w:t>
+              <w:t>Get number of form being displayed</w:t>
             </w:r>
           </w:p>
         </w:tc>
@@ -5925,18 +5685,10 @@
         <w:pStyle w:val="Heading3"/>
       </w:pPr>
       <w:r>
-        <w:t>P</w:t>
-      </w:r>
-      <w:proofErr w:type="gramStart"/>
-      <w:r>
-        <w:t xml:space="preserve">3  </w:t>
-      </w:r>
-      <w:r>
-        <w:t>and</w:t>
-      </w:r>
-      <w:proofErr w:type="gramEnd"/>
-      <w:r>
-        <w:t xml:space="preserve"> P4</w:t>
+        <w:t xml:space="preserve">P3  </w:t>
+      </w:r>
+      <w:r>
+        <w:t>and P4</w:t>
       </w:r>
     </w:p>
     <w:p/>
@@ -6196,30 +5948,14 @@
                 <w:sz w:val="24"/>
                 <w:szCs w:val="24"/>
               </w:rPr>
-              <w:t xml:space="preserve">Return </w:t>
-            </w:r>
-            <w:proofErr w:type="gramStart"/>
-            <w:r>
-              <w:rPr>
-                <w:sz w:val="24"/>
-                <w:szCs w:val="24"/>
-              </w:rPr>
-              <w:t>value</w:t>
-            </w:r>
-            <w:r>
-              <w:rPr>
-                <w:sz w:val="24"/>
-                <w:szCs w:val="24"/>
-              </w:rPr>
-              <w:t xml:space="preserve">  &gt;</w:t>
-            </w:r>
-            <w:proofErr w:type="gramEnd"/>
-            <w:r>
-              <w:rPr>
-                <w:sz w:val="24"/>
-                <w:szCs w:val="24"/>
-              </w:rPr>
-              <w:t>=0</w:t>
+              <w:t>Return value</w:t>
+            </w:r>
+            <w:r>
+              <w:rPr>
+                <w:sz w:val="24"/>
+                <w:szCs w:val="24"/>
+              </w:rPr>
+              <w:t xml:space="preserve">  &gt;=0</w:t>
             </w:r>
           </w:p>
         </w:tc>
@@ -6378,23 +6114,7 @@
                 <w:sz w:val="24"/>
                 <w:szCs w:val="24"/>
               </w:rPr>
-              <w:t xml:space="preserve">Return value    </w:t>
-            </w:r>
-            <w:proofErr w:type="gramStart"/>
-            <w:r>
-              <w:rPr>
-                <w:sz w:val="24"/>
-                <w:szCs w:val="24"/>
-              </w:rPr>
-              <w:t>0  or</w:t>
-            </w:r>
-            <w:proofErr w:type="gramEnd"/>
-            <w:r>
-              <w:rPr>
-                <w:sz w:val="24"/>
-                <w:szCs w:val="24"/>
-              </w:rPr>
-              <w:t xml:space="preserve"> 1</w:t>
+              <w:t>Return value    0  or 1</w:t>
             </w:r>
           </w:p>
         </w:tc>
@@ -6515,17 +6235,8 @@
           <w:sz w:val="24"/>
           <w:szCs w:val="24"/>
         </w:rPr>
-        <w:t xml:space="preserve"> </w:t>
-      </w:r>
-      <w:proofErr w:type="gramStart"/>
-      <w:r>
-        <w:rPr>
-          <w:sz w:val="24"/>
-          <w:szCs w:val="24"/>
-        </w:rPr>
-        <w:t>commands</w:t>
-      </w:r>
-      <w:proofErr w:type="gramEnd"/>
+        <w:t xml:space="preserve"> commands</w:t>
+      </w:r>
     </w:p>
     <w:tbl>
       <w:tblPr>
@@ -6653,17 +6364,8 @@
           <w:sz w:val="24"/>
           <w:szCs w:val="24"/>
         </w:rPr>
-        <w:t xml:space="preserve"> </w:t>
-      </w:r>
-      <w:proofErr w:type="gramStart"/>
-      <w:r>
-        <w:rPr>
-          <w:sz w:val="24"/>
-          <w:szCs w:val="24"/>
-        </w:rPr>
-        <w:t>command</w:t>
-      </w:r>
-      <w:proofErr w:type="gramEnd"/>
+        <w:t xml:space="preserve"> command</w:t>
+      </w:r>
     </w:p>
     <w:tbl>
       <w:tblPr>
@@ -6790,18 +6492,8 @@
                 <w:sz w:val="28"/>
                 <w:szCs w:val="28"/>
               </w:rPr>
-              <w:t xml:space="preserve">button </w:t>
-            </w:r>
-            <w:proofErr w:type="gramStart"/>
-            <w:r>
-              <w:rPr>
-                <w:rFonts w:ascii="Consolas" w:hAnsi="Consolas"/>
-                <w:sz w:val="28"/>
-                <w:szCs w:val="28"/>
-              </w:rPr>
-              <w:t>data</w:t>
-            </w:r>
-            <w:proofErr w:type="gramEnd"/>
+              <w:t>button data</w:t>
+            </w:r>
           </w:p>
           <w:p>
             <w:pPr>
@@ -7026,17 +6718,12 @@
               <w:t xml:space="preserve">Parse </w:t>
             </w:r>
             <w:proofErr w:type="spellStart"/>
-            <w:proofErr w:type="gramStart"/>
             <w:r>
               <w:t>cmd</w:t>
             </w:r>
             <w:proofErr w:type="spellEnd"/>
             <w:r>
-              <w:t xml:space="preserve"> :</w:t>
-            </w:r>
-            <w:proofErr w:type="gramEnd"/>
-            <w:r>
-              <w:t xml:space="preserve"> Letter in a number</w:t>
+              <w:t xml:space="preserve"> : Letter in a number</w:t>
             </w:r>
           </w:p>
         </w:tc>
@@ -7091,17 +6778,12 @@
               <w:t xml:space="preserve">Parse </w:t>
             </w:r>
             <w:proofErr w:type="spellStart"/>
-            <w:proofErr w:type="gramStart"/>
             <w:r>
               <w:t>cmd</w:t>
             </w:r>
             <w:proofErr w:type="spellEnd"/>
             <w:r>
-              <w:t xml:space="preserve"> :</w:t>
-            </w:r>
-            <w:proofErr w:type="gramEnd"/>
-            <w:r>
-              <w:t xml:space="preserve"> extra point in real value</w:t>
+              <w:t xml:space="preserve"> : extra point in real value</w:t>
             </w:r>
           </w:p>
         </w:tc>
@@ -7156,17 +6838,12 @@
               <w:t xml:space="preserve">Parse </w:t>
             </w:r>
             <w:proofErr w:type="spellStart"/>
-            <w:proofErr w:type="gramStart"/>
             <w:r>
               <w:t>cmd</w:t>
             </w:r>
             <w:proofErr w:type="spellEnd"/>
             <w:r>
-              <w:t xml:space="preserve"> :</w:t>
-            </w:r>
-            <w:proofErr w:type="gramEnd"/>
-            <w:r>
-              <w:t xml:space="preserve"> +,- symbol error</w:t>
+              <w:t xml:space="preserve"> : +,- symbol error</w:t>
             </w:r>
           </w:p>
         </w:tc>
@@ -7221,17 +6898,12 @@
               <w:t xml:space="preserve">Parse </w:t>
             </w:r>
             <w:proofErr w:type="spellStart"/>
-            <w:proofErr w:type="gramStart"/>
             <w:r>
               <w:t>cmd</w:t>
             </w:r>
             <w:proofErr w:type="spellEnd"/>
             <w:r>
-              <w:t xml:space="preserve"> :</w:t>
-            </w:r>
-            <w:proofErr w:type="gramEnd"/>
-            <w:r>
-              <w:t xml:space="preserve"> quote symbol (“) error</w:t>
+              <w:t xml:space="preserve"> : quote symbol (“) error</w:t>
             </w:r>
           </w:p>
         </w:tc>
@@ -7677,12 +7349,10 @@
       <w:r>
         <w:br w:type="page"/>
       </w:r>
-      <w:proofErr w:type="gramStart"/>
       <w:r>
         <w:lastRenderedPageBreak/>
         <w:t>Command  :</w:t>
       </w:r>
-      <w:proofErr w:type="gramEnd"/>
       <w:r>
         <w:tab/>
       </w:r>
@@ -7695,11 +7365,9 @@
       <w:pPr>
         <w:pStyle w:val="Heading2"/>
       </w:pPr>
-      <w:proofErr w:type="gramStart"/>
       <w:r>
         <w:t>Target :</w:t>
       </w:r>
-      <w:proofErr w:type="gramEnd"/>
       <w:r>
         <w:tab/>
       </w:r>
@@ -7724,7 +7392,6 @@
           <w:tab w:val="left" w:pos="6175"/>
         </w:tabs>
       </w:pPr>
-      <w:proofErr w:type="gramStart"/>
       <w:r>
         <w:rPr>
           <w:rStyle w:val="Heading2Char"/>
@@ -7734,7 +7401,6 @@
       <w:r>
         <w:t xml:space="preserve"> :</w:t>
       </w:r>
-      <w:proofErr w:type="gramEnd"/>
       <w:r>
         <w:tab/>
       </w:r>
@@ -7748,13 +7414,8 @@
         <w:pStyle w:val="Heading2"/>
       </w:pPr>
       <w:r>
-        <w:t xml:space="preserve">Command </w:t>
-      </w:r>
-      <w:proofErr w:type="gramStart"/>
-      <w:r>
-        <w:t>format :</w:t>
-      </w:r>
-      <w:proofErr w:type="gramEnd"/>
+        <w:t>Command format :</w:t>
+      </w:r>
     </w:p>
     <w:tbl>
       <w:tblPr>
@@ -7856,18 +7517,8 @@
                 <w:sz w:val="28"/>
                 <w:szCs w:val="28"/>
               </w:rPr>
-              <w:t xml:space="preserve">ping </w:t>
-            </w:r>
-            <w:proofErr w:type="gramStart"/>
-            <w:r>
-              <w:rPr>
-                <w:rFonts w:ascii="Consolas" w:hAnsi="Consolas"/>
-                <w:sz w:val="28"/>
-                <w:szCs w:val="28"/>
-              </w:rPr>
-              <w:t>value</w:t>
-            </w:r>
-            <w:proofErr w:type="gramEnd"/>
+              <w:t>ping value</w:t>
+            </w:r>
           </w:p>
           <w:p>
             <w:pPr>
@@ -7895,7 +7546,6 @@
       <w:pPr>
         <w:pStyle w:val="Heading2"/>
       </w:pPr>
-      <w:proofErr w:type="gramStart"/>
       <w:r>
         <w:rPr>
           <w:rStyle w:val="Heading2Char"/>
@@ -7905,25 +7555,16 @@
       <w:r>
         <w:t xml:space="preserve"> :</w:t>
       </w:r>
-      <w:proofErr w:type="gramEnd"/>
     </w:p>
     <w:p>
       <w:pPr>
         <w:pStyle w:val="Heading3"/>
       </w:pPr>
       <w:r>
-        <w:t>P</w:t>
-      </w:r>
-      <w:proofErr w:type="gramStart"/>
-      <w:r>
-        <w:t xml:space="preserve">1  </w:t>
-      </w:r>
-      <w:r>
-        <w:t>Define</w:t>
-      </w:r>
-      <w:proofErr w:type="gramEnd"/>
-      <w:r>
-        <w:t xml:space="preserve"> source task of command</w:t>
+        <w:t xml:space="preserve">P1  </w:t>
+      </w:r>
+      <w:r>
+        <w:t>Define source task of command</w:t>
       </w:r>
     </w:p>
     <w:p>
@@ -7963,23 +7604,7 @@
           <w:sz w:val="24"/>
           <w:szCs w:val="24"/>
         </w:rPr>
-        <w:t xml:space="preserve">Software not implemented as </w:t>
-      </w:r>
-      <w:proofErr w:type="gramStart"/>
-      <w:r>
-        <w:rPr>
-          <w:sz w:val="24"/>
-          <w:szCs w:val="24"/>
-        </w:rPr>
-        <w:t>yet,</w:t>
-      </w:r>
-      <w:proofErr w:type="gramEnd"/>
-      <w:r>
-        <w:rPr>
-          <w:sz w:val="24"/>
-          <w:szCs w:val="24"/>
-        </w:rPr>
-        <w:t xml:space="preserve"> therefore use any value from 0-&gt;63</w:t>
+        <w:t>Software not implemented as yet, therefore use any value from 0-&gt;63</w:t>
       </w:r>
     </w:p>
     <w:p>
@@ -7999,13 +7624,8 @@
         </w:numPr>
       </w:pPr>
       <w:r>
-        <w:t xml:space="preserve">Positive integer value </w:t>
-      </w:r>
-      <w:proofErr w:type="gramStart"/>
-      <w:r>
-        <w:t>sent</w:t>
-      </w:r>
-      <w:proofErr w:type="gramEnd"/>
+        <w:t>Positive integer value sent</w:t>
+      </w:r>
     </w:p>
     <w:p>
       <w:pPr>
@@ -8016,13 +7636,8 @@
         </w:numPr>
       </w:pPr>
       <w:r>
-        <w:t xml:space="preserve">If all is well, ping command will return the value sent plus </w:t>
-      </w:r>
-      <w:proofErr w:type="gramStart"/>
-      <w:r>
-        <w:t>1</w:t>
-      </w:r>
-      <w:proofErr w:type="gramEnd"/>
+        <w:t>If all is well, ping command will return the value sent plus 1</w:t>
+      </w:r>
     </w:p>
     <w:p/>
     <w:p>
@@ -8356,17 +7971,12 @@
               <w:t xml:space="preserve">Parse </w:t>
             </w:r>
             <w:proofErr w:type="spellStart"/>
-            <w:proofErr w:type="gramStart"/>
             <w:r>
               <w:t>cmd</w:t>
             </w:r>
             <w:proofErr w:type="spellEnd"/>
             <w:r>
-              <w:t xml:space="preserve"> :</w:t>
-            </w:r>
-            <w:proofErr w:type="gramEnd"/>
-            <w:r>
-              <w:t xml:space="preserve"> Letter in a number</w:t>
+              <w:t xml:space="preserve"> : Letter in a number</w:t>
             </w:r>
           </w:p>
         </w:tc>
@@ -8421,17 +8031,12 @@
               <w:t xml:space="preserve">Parse </w:t>
             </w:r>
             <w:proofErr w:type="spellStart"/>
-            <w:proofErr w:type="gramStart"/>
             <w:r>
               <w:t>cmd</w:t>
             </w:r>
             <w:proofErr w:type="spellEnd"/>
             <w:r>
-              <w:t xml:space="preserve"> :</w:t>
-            </w:r>
-            <w:proofErr w:type="gramEnd"/>
-            <w:r>
-              <w:t xml:space="preserve"> extra point in real value</w:t>
+              <w:t xml:space="preserve"> : extra point in real value</w:t>
             </w:r>
           </w:p>
         </w:tc>
@@ -8486,17 +8091,12 @@
               <w:t xml:space="preserve">Parse </w:t>
             </w:r>
             <w:proofErr w:type="spellStart"/>
-            <w:proofErr w:type="gramStart"/>
             <w:r>
               <w:t>cmd</w:t>
             </w:r>
             <w:proofErr w:type="spellEnd"/>
             <w:r>
-              <w:t xml:space="preserve"> :</w:t>
-            </w:r>
-            <w:proofErr w:type="gramEnd"/>
-            <w:r>
-              <w:t xml:space="preserve"> +,- symbol error</w:t>
+              <w:t xml:space="preserve"> : +,- symbol error</w:t>
             </w:r>
           </w:p>
         </w:tc>
@@ -8551,17 +8151,12 @@
               <w:t xml:space="preserve">Parse </w:t>
             </w:r>
             <w:proofErr w:type="spellStart"/>
-            <w:proofErr w:type="gramStart"/>
             <w:r>
               <w:t>cmd</w:t>
             </w:r>
             <w:proofErr w:type="spellEnd"/>
             <w:r>
-              <w:t xml:space="preserve"> :</w:t>
-            </w:r>
-            <w:proofErr w:type="gramEnd"/>
-            <w:r>
-              <w:t xml:space="preserve"> quote symbol (“) error</w:t>
+              <w:t xml:space="preserve"> : quote symbol (“) error</w:t>
             </w:r>
           </w:p>
         </w:tc>
@@ -8620,11 +8215,9 @@
       <w:pPr>
         <w:pStyle w:val="Heading1"/>
       </w:pPr>
-      <w:proofErr w:type="gramStart"/>
       <w:r>
         <w:t>Command  :</w:t>
       </w:r>
-      <w:proofErr w:type="gramEnd"/>
       <w:r>
         <w:tab/>
       </w:r>
@@ -8639,11 +8232,9 @@
       <w:pPr>
         <w:pStyle w:val="Heading2"/>
       </w:pPr>
-      <w:proofErr w:type="gramStart"/>
       <w:r>
         <w:t>Target :</w:t>
       </w:r>
-      <w:proofErr w:type="gramEnd"/>
       <w:r>
         <w:tab/>
       </w:r>
@@ -8661,7 +8252,6 @@
       <w:pPr>
         <w:pStyle w:val="Heading2"/>
       </w:pPr>
-      <w:proofErr w:type="gramStart"/>
       <w:r>
         <w:rPr>
           <w:rStyle w:val="Heading2Char"/>
@@ -8671,7 +8261,6 @@
       <w:r>
         <w:t xml:space="preserve"> :</w:t>
       </w:r>
-      <w:proofErr w:type="gramEnd"/>
       <w:r>
         <w:tab/>
       </w:r>
@@ -8688,16 +8277,11 @@
         <w:pStyle w:val="Heading2"/>
       </w:pPr>
       <w:r>
-        <w:t xml:space="preserve">Command </w:t>
-      </w:r>
-      <w:proofErr w:type="gramStart"/>
-      <w:r>
-        <w:t>format</w:t>
+        <w:t>Command format</w:t>
       </w:r>
       <w:r>
         <w:t xml:space="preserve"> :</w:t>
       </w:r>
-      <w:proofErr w:type="gramEnd"/>
     </w:p>
     <w:p>
       <w:r>
@@ -9643,7 +9227,6 @@
       <w:pPr>
         <w:pStyle w:val="Heading2"/>
       </w:pPr>
-      <w:proofErr w:type="gramStart"/>
       <w:r>
         <w:rPr>
           <w:rStyle w:val="Heading2Char"/>
@@ -9653,25 +9236,13 @@
       <w:r>
         <w:t xml:space="preserve"> :</w:t>
       </w:r>
-      <w:proofErr w:type="gramEnd"/>
     </w:p>
     <w:p>
       <w:pPr>
         <w:pStyle w:val="Heading3"/>
       </w:pPr>
       <w:r>
-        <w:t>P</w:t>
-      </w:r>
-      <w:proofErr w:type="gramStart"/>
-      <w:r>
-        <w:t xml:space="preserve">1  </w:t>
-      </w:r>
-      <w:r>
-        <w:t>Define</w:t>
-      </w:r>
-      <w:proofErr w:type="gramEnd"/>
-      <w:r>
-        <w:t xml:space="preserve"> source of text to be spoken</w:t>
+        <w:t>P1  Define source of text to be spoken</w:t>
       </w:r>
     </w:p>
     <w:p>
@@ -9734,14 +9305,7 @@
           <w:sz w:val="24"/>
           <w:szCs w:val="24"/>
         </w:rPr>
-        <w:t>quoted string</w:t>
-      </w:r>
-      <w:r>
-        <w:rPr>
-          <w:sz w:val="24"/>
-          <w:szCs w:val="24"/>
-        </w:rPr>
-        <w:t xml:space="preserve"> as parameter 3 (P3)</w:t>
+        <w:t>quoted string as parameter 3 (P3)</w:t>
       </w:r>
     </w:p>
     <w:p>
@@ -9792,7 +9356,6 @@
           <w:szCs w:val="24"/>
         </w:rPr>
       </w:pPr>
-      <w:proofErr w:type="gramStart"/>
       <w:r>
         <w:rPr>
           <w:sz w:val="24"/>
@@ -9805,15 +9368,7 @@
           <w:sz w:val="24"/>
           <w:szCs w:val="24"/>
         </w:rPr>
-        <w:t>oted  filename</w:t>
-      </w:r>
-      <w:proofErr w:type="gramEnd"/>
-      <w:r>
-        <w:rPr>
-          <w:sz w:val="24"/>
-          <w:szCs w:val="24"/>
-        </w:rPr>
-        <w:t xml:space="preserve"> as parameter 3 (P3)</w:t>
+        <w:t>oted  filename as parameter 3 (P3)</w:t>
       </w:r>
     </w:p>
     <w:p>
@@ -9824,13 +9379,8 @@
         <w:t xml:space="preserve">P2 </w:t>
       </w:r>
       <w:r>
-        <w:t xml:space="preserve">Define action when text is </w:t>
-      </w:r>
-      <w:proofErr w:type="gramStart"/>
-      <w:r>
-        <w:t>spoken</w:t>
-      </w:r>
-      <w:proofErr w:type="gramEnd"/>
+        <w:t>Define action when text is spoken</w:t>
+      </w:r>
     </w:p>
     <w:p>
       <w:pPr>
@@ -10151,17 +9701,12 @@
               <w:t xml:space="preserve">Parse </w:t>
             </w:r>
             <w:proofErr w:type="spellStart"/>
-            <w:proofErr w:type="gramStart"/>
             <w:r>
               <w:t>cmd</w:t>
             </w:r>
             <w:proofErr w:type="spellEnd"/>
             <w:r>
-              <w:t xml:space="preserve"> :</w:t>
-            </w:r>
-            <w:proofErr w:type="gramEnd"/>
-            <w:r>
-              <w:t xml:space="preserve"> Letter in a number</w:t>
+              <w:t xml:space="preserve"> : Letter in a number</w:t>
             </w:r>
           </w:p>
         </w:tc>
@@ -10201,7 +9746,7 @@
         <v:path o:extrusionok="f" gradientshapeok="t" o:connecttype="rect"/>
         <o:lock v:ext="edit" aspectratio="t"/>
       </v:shapetype>
-      <v:shape id="_x0000_i1074" type="#_x0000_t75" style="width:20.75pt;height:72.6pt;visibility:visible;mso-wrap-style:square" o:bullet="t">
+      <v:shape id="_x0000_i1032" type="#_x0000_t75" style="width:20.75pt;height:72.6pt;visibility:visible;mso-wrap-style:square" o:bullet="t">
         <v:imagedata r:id="rId1" o:title=""/>
       </v:shape>
     </w:pict>

</xml_diff>